<commit_message>
Added Bench Marking Alternatives
</commit_message>
<xml_diff>
--- a/Sentinel Skies.docx
+++ b/Sentinel Skies.docx
@@ -2133,8 +2133,6 @@
         <w:lastRenderedPageBreak/>
         <w:t>External Search (online information sources / references / links)</w:t>
       </w:r>
-      <w:bookmarkStart w:id="0" w:name="_GoBack"/>
-      <w:bookmarkEnd w:id="0"/>
     </w:p>
     <w:p>
       <w:pPr>
@@ -3439,7 +3437,6 @@
           <w:rStyle w:val="Strong"/>
           <w:rFonts w:ascii="Times New Roman" w:hAnsi="Times New Roman" w:cs="Times New Roman"/>
           <w:b w:val="0"/>
-          <w:bCs w:val="0"/>
           <w:i/>
           <w:sz w:val="32"/>
           <w:szCs w:val="24"/>
@@ -3459,6 +3456,779 @@
         <w:lastRenderedPageBreak/>
         <w:t>Bench Marking Alternate Products (Comparison with existing products / service)</w:t>
       </w:r>
+    </w:p>
+    <w:p>
+      <w:pPr>
+        <w:pStyle w:val="Heading3"/>
+        <w:rPr>
+          <w:sz w:val="28"/>
+          <w:szCs w:val="28"/>
+        </w:rPr>
+      </w:pPr>
+      <w:r>
+        <w:rPr>
+          <w:sz w:val="28"/>
+          <w:szCs w:val="28"/>
+        </w:rPr>
+        <w:t xml:space="preserve">1. Commercial Drone Platforms with Integrated or </w:t>
+      </w:r>
+      <w:proofErr w:type="spellStart"/>
+      <w:r>
+        <w:rPr>
+          <w:sz w:val="28"/>
+          <w:szCs w:val="28"/>
+        </w:rPr>
+        <w:t>Integrable</w:t>
+      </w:r>
+      <w:proofErr w:type="spellEnd"/>
+      <w:r>
+        <w:rPr>
+          <w:sz w:val="28"/>
+          <w:szCs w:val="28"/>
+        </w:rPr>
+        <w:t xml:space="preserve"> Facial Recognition</w:t>
+      </w:r>
+    </w:p>
+    <w:p>
+      <w:pPr>
+        <w:pStyle w:val="NormalWeb"/>
+        <w:numPr>
+          <w:ilvl w:val="0"/>
+          <w:numId w:val="8"/>
+        </w:numPr>
+      </w:pPr>
+      <w:r>
+        <w:rPr>
+          <w:rStyle w:val="Strong"/>
+        </w:rPr>
+        <w:t>Off-the-shelf Drone Platforms:</w:t>
+      </w:r>
+    </w:p>
+    <w:p>
+      <w:pPr>
+        <w:pStyle w:val="NormalWeb"/>
+        <w:numPr>
+          <w:ilvl w:val="1"/>
+          <w:numId w:val="8"/>
+        </w:numPr>
+      </w:pPr>
+      <w:r>
+        <w:t xml:space="preserve">Many companies (e.g., DJI, </w:t>
+      </w:r>
+      <w:proofErr w:type="spellStart"/>
+      <w:r>
+        <w:t>Skydio</w:t>
+      </w:r>
+      <w:proofErr w:type="spellEnd"/>
+      <w:r>
+        <w:t xml:space="preserve">, and tethered systems from </w:t>
+      </w:r>
+      <w:proofErr w:type="spellStart"/>
+      <w:r>
+        <w:t>Elistair</w:t>
+      </w:r>
+      <w:proofErr w:type="spellEnd"/>
+      <w:r>
+        <w:t>) provide robust aerial platforms. Although these drones may not include facial recognition out‐of‐the‐box, they are often used as the hardware base and can be paired with software solutions for real</w:t>
+      </w:r>
+      <w:r>
+        <w:noBreakHyphen/>
+        <w:t>time recognition.</w:t>
+      </w:r>
+    </w:p>
+    <w:p>
+      <w:pPr>
+        <w:pStyle w:val="NormalWeb"/>
+        <w:numPr>
+          <w:ilvl w:val="0"/>
+          <w:numId w:val="8"/>
+        </w:numPr>
+      </w:pPr>
+      <w:r>
+        <w:rPr>
+          <w:rStyle w:val="Strong"/>
+        </w:rPr>
+        <w:t>Tethered Drones:</w:t>
+      </w:r>
+    </w:p>
+    <w:p>
+      <w:pPr>
+        <w:pStyle w:val="NormalWeb"/>
+        <w:numPr>
+          <w:ilvl w:val="1"/>
+          <w:numId w:val="8"/>
+        </w:numPr>
+      </w:pPr>
+      <w:r>
+        <w:t xml:space="preserve">Systems like </w:t>
+      </w:r>
+      <w:proofErr w:type="spellStart"/>
+      <w:r>
+        <w:t>Elistair’s</w:t>
+      </w:r>
+      <w:proofErr w:type="spellEnd"/>
+      <w:r>
+        <w:t xml:space="preserve"> tethered drones provide long-endurance, continuous monitoring capabilities. They’re designed for public safety and can integrate third</w:t>
+      </w:r>
+      <w:r>
+        <w:noBreakHyphen/>
+        <w:t>party facial recognition APIs for real</w:t>
+      </w:r>
+      <w:r>
+        <w:noBreakHyphen/>
+        <w:t>time alerts during events.</w:t>
+      </w:r>
+    </w:p>
+    <w:p>
+      <w:pPr>
+        <w:rPr>
+          <w:rFonts w:ascii="Times New Roman" w:hAnsi="Times New Roman" w:cs="Times New Roman"/>
+        </w:rPr>
+      </w:pPr>
+      <w:r>
+        <w:rPr>
+          <w:rFonts w:ascii="Times New Roman" w:hAnsi="Times New Roman" w:cs="Times New Roman"/>
+        </w:rPr>
+        <w:pict>
+          <v:rect id="_x0000_i1025" style="width:0;height:1.5pt" o:hralign="center" o:hrstd="t" o:hr="t" fillcolor="#a0a0a0" stroked="f"/>
+        </w:pict>
+      </w:r>
+    </w:p>
+    <w:p>
+      <w:pPr>
+        <w:pStyle w:val="Heading3"/>
+        <w:rPr>
+          <w:sz w:val="28"/>
+          <w:szCs w:val="28"/>
+        </w:rPr>
+      </w:pPr>
+      <w:r>
+        <w:rPr>
+          <w:sz w:val="28"/>
+          <w:szCs w:val="28"/>
+        </w:rPr>
+        <w:t>2. Integrated Facial Recognition Software Solutions</w:t>
+      </w:r>
+    </w:p>
+    <w:p>
+      <w:pPr>
+        <w:pStyle w:val="NormalWeb"/>
+        <w:numPr>
+          <w:ilvl w:val="0"/>
+          <w:numId w:val="9"/>
+        </w:numPr>
+      </w:pPr>
+      <w:r>
+        <w:rPr>
+          <w:rStyle w:val="Strong"/>
+        </w:rPr>
+        <w:t>Cloud</w:t>
+      </w:r>
+      <w:r>
+        <w:rPr>
+          <w:rStyle w:val="Strong"/>
+        </w:rPr>
+        <w:noBreakHyphen/>
+        <w:t>based APIs &amp; Commercial Systems:</w:t>
+      </w:r>
+    </w:p>
+    <w:p>
+      <w:pPr>
+        <w:pStyle w:val="NormalWeb"/>
+        <w:numPr>
+          <w:ilvl w:val="1"/>
+          <w:numId w:val="9"/>
+        </w:numPr>
+        <w:jc w:val="both"/>
+      </w:pPr>
+      <w:r>
+        <w:t xml:space="preserve">Providers such as Amazon </w:t>
+      </w:r>
+      <w:proofErr w:type="spellStart"/>
+      <w:r>
+        <w:t>Rekognition</w:t>
+      </w:r>
+      <w:proofErr w:type="spellEnd"/>
+      <w:r>
+        <w:t>, Microsoft Azure Face API, and Kairos offer scalable solutions that can process facial imagery from drone-captured video streams, supporting real</w:t>
+      </w:r>
+      <w:r>
+        <w:noBreakHyphen/>
+        <w:t>time identification. These services are popular for their robustness and ease of integration into existing cloud infrastructure.</w:t>
+      </w:r>
+    </w:p>
+    <w:p>
+      <w:pPr>
+        <w:pStyle w:val="NormalWeb"/>
+        <w:numPr>
+          <w:ilvl w:val="0"/>
+          <w:numId w:val="9"/>
+        </w:numPr>
+      </w:pPr>
+      <w:r>
+        <w:rPr>
+          <w:rStyle w:val="Strong"/>
+        </w:rPr>
+        <w:t>Open</w:t>
+      </w:r>
+      <w:r>
+        <w:rPr>
+          <w:rStyle w:val="Strong"/>
+        </w:rPr>
+        <w:noBreakHyphen/>
+        <w:t>Source Libraries:</w:t>
+      </w:r>
+    </w:p>
+    <w:p>
+      <w:pPr>
+        <w:pStyle w:val="NormalWeb"/>
+        <w:numPr>
+          <w:ilvl w:val="1"/>
+          <w:numId w:val="9"/>
+        </w:numPr>
+        <w:jc w:val="both"/>
+      </w:pPr>
+      <w:r>
+        <w:t xml:space="preserve">Tools like </w:t>
+      </w:r>
+      <w:proofErr w:type="spellStart"/>
+      <w:r>
+        <w:t>OpenCV</w:t>
+      </w:r>
+      <w:proofErr w:type="spellEnd"/>
+      <w:r>
+        <w:t xml:space="preserve">, </w:t>
+      </w:r>
+      <w:proofErr w:type="spellStart"/>
+      <w:r>
+        <w:t>DLib</w:t>
+      </w:r>
+      <w:proofErr w:type="spellEnd"/>
+      <w:r>
+        <w:t xml:space="preserve">, and </w:t>
+      </w:r>
+      <w:proofErr w:type="spellStart"/>
+      <w:r>
+        <w:t>FaceNet</w:t>
+      </w:r>
+      <w:proofErr w:type="spellEnd"/>
+      <w:r>
+        <w:t xml:space="preserve"> (as highlighted by sources such as the Twine blog) offer customizable, cost</w:t>
+      </w:r>
+      <w:r>
+        <w:noBreakHyphen/>
+        <w:t>effective options for developers to build and fine</w:t>
+      </w:r>
+      <w:r>
+        <w:noBreakHyphen/>
+        <w:t>tune facial recognition systems on drone platforms.</w:t>
+      </w:r>
+    </w:p>
+    <w:p>
+      <w:pPr>
+        <w:rPr>
+          <w:rFonts w:ascii="Times New Roman" w:hAnsi="Times New Roman" w:cs="Times New Roman"/>
+        </w:rPr>
+      </w:pPr>
+      <w:r>
+        <w:rPr>
+          <w:rFonts w:ascii="Times New Roman" w:hAnsi="Times New Roman" w:cs="Times New Roman"/>
+        </w:rPr>
+        <w:pict>
+          <v:rect id="_x0000_i1026" style="width:0;height:1.5pt" o:hralign="center" o:hrstd="t" o:hr="t" fillcolor="#a0a0a0" stroked="f"/>
+        </w:pict>
+      </w:r>
+    </w:p>
+    <w:p>
+      <w:pPr>
+        <w:pStyle w:val="Heading3"/>
+        <w:rPr>
+          <w:sz w:val="28"/>
+          <w:szCs w:val="28"/>
+        </w:rPr>
+      </w:pPr>
+      <w:r>
+        <w:rPr>
+          <w:sz w:val="28"/>
+          <w:szCs w:val="28"/>
+        </w:rPr>
+        <w:t>3. Stationary and Hybrid Surveillance Alternatives</w:t>
+      </w:r>
+    </w:p>
+    <w:p>
+      <w:pPr>
+        <w:pStyle w:val="NormalWeb"/>
+        <w:numPr>
+          <w:ilvl w:val="0"/>
+          <w:numId w:val="10"/>
+        </w:numPr>
+      </w:pPr>
+      <w:r>
+        <w:rPr>
+          <w:rStyle w:val="Strong"/>
+        </w:rPr>
+        <w:t>Fixed Surveillance Networks:</w:t>
+      </w:r>
+    </w:p>
+    <w:p>
+      <w:pPr>
+        <w:pStyle w:val="NormalWeb"/>
+        <w:numPr>
+          <w:ilvl w:val="1"/>
+          <w:numId w:val="10"/>
+        </w:numPr>
+        <w:jc w:val="both"/>
+      </w:pPr>
+      <w:r>
+        <w:t>Some law enforcement agencies use extensive CCTV networks combined with facial recognition software (e.g., Clearview AI, NEC, or Thales solutions) as an alternative to mobile platforms. While not as dynamic as drones, they provide constant coverage in high</w:t>
+      </w:r>
+      <w:r>
+        <w:noBreakHyphen/>
+        <w:t>traffic areas.</w:t>
+      </w:r>
+    </w:p>
+    <w:p>
+      <w:pPr>
+        <w:pStyle w:val="NormalWeb"/>
+        <w:numPr>
+          <w:ilvl w:val="0"/>
+          <w:numId w:val="10"/>
+        </w:numPr>
+      </w:pPr>
+      <w:r>
+        <w:rPr>
+          <w:rStyle w:val="Strong"/>
+        </w:rPr>
+        <w:t>Alternative Sensing Technologies:</w:t>
+      </w:r>
+    </w:p>
+    <w:p>
+      <w:pPr>
+        <w:pStyle w:val="NormalWeb"/>
+        <w:numPr>
+          <w:ilvl w:val="1"/>
+          <w:numId w:val="10"/>
+        </w:numPr>
+        <w:jc w:val="both"/>
+      </w:pPr>
+      <w:r>
+        <w:t>For instance, LiDAR</w:t>
+      </w:r>
+      <w:r>
+        <w:noBreakHyphen/>
+        <w:t>based crowd monitoring is emerging as a privacy</w:t>
+      </w:r>
+      <w:r>
+        <w:noBreakHyphen/>
+        <w:t>friendly alternative. Although not based on facial recognition, LiDAR can provide accurate crowd analytics and people tracking without processing detailed facial features.</w:t>
+      </w:r>
+    </w:p>
+    <w:p>
+      <w:pPr>
+        <w:rPr>
+          <w:rFonts w:ascii="Times New Roman" w:hAnsi="Times New Roman" w:cs="Times New Roman"/>
+        </w:rPr>
+      </w:pPr>
+      <w:r>
+        <w:rPr>
+          <w:rFonts w:ascii="Times New Roman" w:hAnsi="Times New Roman" w:cs="Times New Roman"/>
+        </w:rPr>
+        <w:pict>
+          <v:rect id="_x0000_i1027" style="width:0;height:1.5pt" o:hralign="center" o:hrstd="t" o:hr="t" fillcolor="#a0a0a0" stroked="f"/>
+        </w:pict>
+      </w:r>
+    </w:p>
+    <w:p>
+      <w:pPr>
+        <w:pStyle w:val="Heading3"/>
+        <w:rPr>
+          <w:sz w:val="28"/>
+          <w:szCs w:val="28"/>
+        </w:rPr>
+      </w:pPr>
+    </w:p>
+    <w:p>
+      <w:pPr>
+        <w:pStyle w:val="Heading3"/>
+        <w:rPr>
+          <w:sz w:val="28"/>
+          <w:szCs w:val="28"/>
+        </w:rPr>
+      </w:pPr>
+      <w:r>
+        <w:rPr>
+          <w:sz w:val="28"/>
+          <w:szCs w:val="28"/>
+        </w:rPr>
+        <w:lastRenderedPageBreak/>
+        <w:t>4. Advanced Wide</w:t>
+      </w:r>
+      <w:r>
+        <w:rPr>
+          <w:sz w:val="28"/>
+          <w:szCs w:val="28"/>
+        </w:rPr>
+        <w:noBreakHyphen/>
+        <w:t>Area Surveillance Systems</w:t>
+      </w:r>
+    </w:p>
+    <w:p>
+      <w:pPr>
+        <w:numPr>
+          <w:ilvl w:val="0"/>
+          <w:numId w:val="11"/>
+        </w:numPr>
+        <w:spacing w:before="100" w:beforeAutospacing="1" w:after="100" w:afterAutospacing="1" w:line="240" w:lineRule="auto"/>
+        <w:rPr>
+          <w:rFonts w:ascii="Times New Roman" w:hAnsi="Times New Roman" w:cs="Times New Roman"/>
+          <w:sz w:val="24"/>
+        </w:rPr>
+      </w:pPr>
+      <w:r>
+        <w:rPr>
+          <w:rStyle w:val="Strong"/>
+          <w:rFonts w:ascii="Times New Roman" w:hAnsi="Times New Roman" w:cs="Times New Roman"/>
+          <w:sz w:val="24"/>
+        </w:rPr>
+        <w:t>Wide</w:t>
+      </w:r>
+      <w:r>
+        <w:rPr>
+          <w:rStyle w:val="Strong"/>
+          <w:rFonts w:ascii="Times New Roman" w:hAnsi="Times New Roman" w:cs="Times New Roman"/>
+          <w:sz w:val="24"/>
+        </w:rPr>
+        <w:noBreakHyphen/>
+        <w:t>Area Motion Imagery (WAMI) Sensors:</w:t>
+      </w:r>
+    </w:p>
+    <w:p>
+      <w:pPr>
+        <w:numPr>
+          <w:ilvl w:val="1"/>
+          <w:numId w:val="11"/>
+        </w:numPr>
+        <w:spacing w:before="100" w:beforeAutospacing="1" w:after="100" w:afterAutospacing="1" w:line="240" w:lineRule="auto"/>
+        <w:jc w:val="both"/>
+        <w:rPr>
+          <w:rFonts w:ascii="Times New Roman" w:hAnsi="Times New Roman" w:cs="Times New Roman"/>
+          <w:sz w:val="24"/>
+        </w:rPr>
+      </w:pPr>
+      <w:r>
+        <w:rPr>
+          <w:rFonts w:ascii="Times New Roman" w:hAnsi="Times New Roman" w:cs="Times New Roman"/>
+          <w:sz w:val="24"/>
+        </w:rPr>
+        <w:t xml:space="preserve">Systems like the </w:t>
+      </w:r>
+      <w:proofErr w:type="spellStart"/>
+      <w:r>
+        <w:rPr>
+          <w:rFonts w:ascii="Times New Roman" w:hAnsi="Times New Roman" w:cs="Times New Roman"/>
+          <w:sz w:val="24"/>
+        </w:rPr>
+        <w:t>RedKite</w:t>
+      </w:r>
+      <w:proofErr w:type="spellEnd"/>
+      <w:r>
+        <w:rPr>
+          <w:rFonts w:ascii="Times New Roman" w:hAnsi="Times New Roman" w:cs="Times New Roman"/>
+          <w:sz w:val="24"/>
+        </w:rPr>
+        <w:t xml:space="preserve"> sensor from Logos Technologies offer real</w:t>
+      </w:r>
+      <w:r>
+        <w:rPr>
+          <w:rFonts w:ascii="Times New Roman" w:hAnsi="Times New Roman" w:cs="Times New Roman"/>
+          <w:sz w:val="24"/>
+        </w:rPr>
+        <w:noBreakHyphen/>
+        <w:t>time, wide</w:t>
+      </w:r>
+      <w:r>
+        <w:rPr>
+          <w:rFonts w:ascii="Times New Roman" w:hAnsi="Times New Roman" w:cs="Times New Roman"/>
+          <w:sz w:val="24"/>
+        </w:rPr>
+        <w:noBreakHyphen/>
+        <w:t>area surveillance. Although primarily designed for broad situational awareness, these sensors can cue high</w:t>
+      </w:r>
+      <w:r>
+        <w:rPr>
+          <w:rFonts w:ascii="Times New Roman" w:hAnsi="Times New Roman" w:cs="Times New Roman"/>
+          <w:sz w:val="24"/>
+        </w:rPr>
+        <w:noBreakHyphen/>
+        <w:t>resolution cameras to capture facial data when needed.</w:t>
+      </w:r>
+    </w:p>
+    <w:p>
+      <w:pPr>
+        <w:spacing w:after="0"/>
+        <w:rPr>
+          <w:rFonts w:ascii="Times New Roman" w:hAnsi="Times New Roman" w:cs="Times New Roman"/>
+        </w:rPr>
+      </w:pPr>
+      <w:r>
+        <w:rPr>
+          <w:rFonts w:ascii="Times New Roman" w:hAnsi="Times New Roman" w:cs="Times New Roman"/>
+        </w:rPr>
+        <w:pict>
+          <v:rect id="_x0000_i1028" style="width:0;height:1.5pt" o:hralign="center" o:hrstd="t" o:hr="t" fillcolor="#a0a0a0" stroked="f"/>
+        </w:pict>
+      </w:r>
+    </w:p>
+    <w:p>
+      <w:pPr>
+        <w:spacing w:before="100" w:beforeAutospacing="1" w:after="100" w:afterAutospacing="1" w:line="240" w:lineRule="auto"/>
+        <w:rPr>
+          <w:rFonts w:ascii="Times New Roman" w:eastAsia="Times New Roman" w:hAnsi="Times New Roman" w:cs="Times New Roman"/>
+          <w:sz w:val="28"/>
+          <w:szCs w:val="24"/>
+          <w:lang w:eastAsia="en-IN"/>
+        </w:rPr>
+      </w:pPr>
+      <w:r>
+        <w:rPr>
+          <w:rFonts w:ascii="Times New Roman" w:eastAsia="Times New Roman" w:hAnsi="Times New Roman" w:cs="Times New Roman"/>
+          <w:b/>
+          <w:sz w:val="28"/>
+          <w:szCs w:val="24"/>
+          <w:lang w:eastAsia="en-IN"/>
+        </w:rPr>
+        <w:t>Considerations</w:t>
+      </w:r>
+    </w:p>
+    <w:p>
+      <w:pPr>
+        <w:spacing w:before="100" w:beforeAutospacing="1" w:after="100" w:afterAutospacing="1" w:line="240" w:lineRule="auto"/>
+        <w:rPr>
+          <w:rFonts w:ascii="Times New Roman" w:eastAsia="Times New Roman" w:hAnsi="Times New Roman" w:cs="Times New Roman"/>
+          <w:sz w:val="24"/>
+          <w:szCs w:val="24"/>
+          <w:lang w:eastAsia="en-IN"/>
+        </w:rPr>
+      </w:pPr>
+      <w:r>
+        <w:rPr>
+          <w:rFonts w:ascii="Times New Roman" w:eastAsia="Times New Roman" w:hAnsi="Times New Roman" w:cs="Times New Roman"/>
+          <w:sz w:val="24"/>
+          <w:szCs w:val="24"/>
+          <w:lang w:eastAsia="en-IN"/>
+        </w:rPr>
+        <w:t>When weighing your options, it helps to keep a few key points in mind:</w:t>
+      </w:r>
+    </w:p>
+    <w:p>
+      <w:pPr>
+        <w:numPr>
+          <w:ilvl w:val="0"/>
+          <w:numId w:val="13"/>
+        </w:numPr>
+        <w:spacing w:before="100" w:beforeAutospacing="1" w:after="100" w:afterAutospacing="1" w:line="240" w:lineRule="auto"/>
+        <w:rPr>
+          <w:rFonts w:ascii="Times New Roman" w:eastAsia="Times New Roman" w:hAnsi="Times New Roman" w:cs="Times New Roman"/>
+          <w:sz w:val="24"/>
+          <w:szCs w:val="24"/>
+          <w:lang w:eastAsia="en-IN"/>
+        </w:rPr>
+      </w:pPr>
+      <w:r>
+        <w:rPr>
+          <w:rFonts w:ascii="Times New Roman" w:eastAsia="Times New Roman" w:hAnsi="Times New Roman" w:cs="Times New Roman"/>
+          <w:b/>
+          <w:bCs/>
+          <w:sz w:val="24"/>
+          <w:szCs w:val="24"/>
+          <w:lang w:eastAsia="en-IN"/>
+        </w:rPr>
+        <w:t>Speed in Action:</w:t>
+      </w:r>
+      <w:r>
+        <w:rPr>
+          <w:rFonts w:ascii="Times New Roman" w:eastAsia="Times New Roman" w:hAnsi="Times New Roman" w:cs="Times New Roman"/>
+          <w:sz w:val="24"/>
+          <w:szCs w:val="24"/>
+          <w:lang w:eastAsia="en-IN"/>
+        </w:rPr>
+        <w:t xml:space="preserve"> How quickly can the system capture, </w:t>
+      </w:r>
+      <w:proofErr w:type="spellStart"/>
+      <w:r>
+        <w:rPr>
+          <w:rFonts w:ascii="Times New Roman" w:eastAsia="Times New Roman" w:hAnsi="Times New Roman" w:cs="Times New Roman"/>
+          <w:sz w:val="24"/>
+          <w:szCs w:val="24"/>
+          <w:lang w:eastAsia="en-IN"/>
+        </w:rPr>
+        <w:t>analyze</w:t>
+      </w:r>
+      <w:proofErr w:type="spellEnd"/>
+      <w:r>
+        <w:rPr>
+          <w:rFonts w:ascii="Times New Roman" w:eastAsia="Times New Roman" w:hAnsi="Times New Roman" w:cs="Times New Roman"/>
+          <w:sz w:val="24"/>
+          <w:szCs w:val="24"/>
+          <w:lang w:eastAsia="en-IN"/>
+        </w:rPr>
+        <w:t>, and deliver facial recognition results in different situations?</w:t>
+      </w:r>
+    </w:p>
+    <w:p>
+      <w:pPr>
+        <w:numPr>
+          <w:ilvl w:val="0"/>
+          <w:numId w:val="13"/>
+        </w:numPr>
+        <w:spacing w:before="100" w:beforeAutospacing="1" w:after="100" w:afterAutospacing="1" w:line="240" w:lineRule="auto"/>
+        <w:rPr>
+          <w:rFonts w:ascii="Times New Roman" w:eastAsia="Times New Roman" w:hAnsi="Times New Roman" w:cs="Times New Roman"/>
+          <w:sz w:val="24"/>
+          <w:szCs w:val="24"/>
+          <w:lang w:eastAsia="en-IN"/>
+        </w:rPr>
+      </w:pPr>
+      <w:r>
+        <w:rPr>
+          <w:rFonts w:ascii="Times New Roman" w:eastAsia="Times New Roman" w:hAnsi="Times New Roman" w:cs="Times New Roman"/>
+          <w:b/>
+          <w:bCs/>
+          <w:sz w:val="24"/>
+          <w:szCs w:val="24"/>
+          <w:lang w:eastAsia="en-IN"/>
+        </w:rPr>
+        <w:t>Seamless Integration:</w:t>
+      </w:r>
+      <w:r>
+        <w:rPr>
+          <w:rFonts w:ascii="Times New Roman" w:eastAsia="Times New Roman" w:hAnsi="Times New Roman" w:cs="Times New Roman"/>
+          <w:sz w:val="24"/>
+          <w:szCs w:val="24"/>
+          <w:lang w:eastAsia="en-IN"/>
+        </w:rPr>
+        <w:t xml:space="preserve"> How well does the drone’s hardware work with third-party or open-source facial recognition software?</w:t>
+      </w:r>
+    </w:p>
+    <w:p>
+      <w:pPr>
+        <w:numPr>
+          <w:ilvl w:val="0"/>
+          <w:numId w:val="13"/>
+        </w:numPr>
+        <w:spacing w:before="100" w:beforeAutospacing="1" w:after="100" w:afterAutospacing="1" w:line="240" w:lineRule="auto"/>
+        <w:rPr>
+          <w:rFonts w:ascii="Times New Roman" w:eastAsia="Times New Roman" w:hAnsi="Times New Roman" w:cs="Times New Roman"/>
+          <w:sz w:val="24"/>
+          <w:szCs w:val="24"/>
+          <w:lang w:eastAsia="en-IN"/>
+        </w:rPr>
+      </w:pPr>
+      <w:r>
+        <w:rPr>
+          <w:rFonts w:ascii="Times New Roman" w:eastAsia="Times New Roman" w:hAnsi="Times New Roman" w:cs="Times New Roman"/>
+          <w:b/>
+          <w:bCs/>
+          <w:sz w:val="24"/>
+          <w:szCs w:val="24"/>
+          <w:lang w:eastAsia="en-IN"/>
+        </w:rPr>
+        <w:t>Staying Power and Reach:</w:t>
+      </w:r>
+      <w:r>
+        <w:rPr>
+          <w:rFonts w:ascii="Times New Roman" w:eastAsia="Times New Roman" w:hAnsi="Times New Roman" w:cs="Times New Roman"/>
+          <w:sz w:val="24"/>
+          <w:szCs w:val="24"/>
+          <w:lang w:eastAsia="en-IN"/>
+        </w:rPr>
+        <w:t xml:space="preserve"> Consider the drone’s flight duration, any tethering options for nonstop operations, and how much area it can cover.</w:t>
+      </w:r>
+    </w:p>
+    <w:p>
+      <w:pPr>
+        <w:numPr>
+          <w:ilvl w:val="0"/>
+          <w:numId w:val="13"/>
+        </w:numPr>
+        <w:spacing w:before="100" w:beforeAutospacing="1" w:after="100" w:afterAutospacing="1" w:line="240" w:lineRule="auto"/>
+        <w:rPr>
+          <w:rFonts w:ascii="Times New Roman" w:eastAsia="Times New Roman" w:hAnsi="Times New Roman" w:cs="Times New Roman"/>
+          <w:sz w:val="24"/>
+          <w:szCs w:val="24"/>
+          <w:lang w:eastAsia="en-IN"/>
+        </w:rPr>
+      </w:pPr>
+      <w:r>
+        <w:rPr>
+          <w:rFonts w:ascii="Times New Roman" w:eastAsia="Times New Roman" w:hAnsi="Times New Roman" w:cs="Times New Roman"/>
+          <w:b/>
+          <w:bCs/>
+          <w:sz w:val="24"/>
+          <w:szCs w:val="24"/>
+          <w:lang w:eastAsia="en-IN"/>
+        </w:rPr>
+        <w:t>Protecting Data:</w:t>
+      </w:r>
+      <w:r>
+        <w:rPr>
+          <w:rFonts w:ascii="Times New Roman" w:eastAsia="Times New Roman" w:hAnsi="Times New Roman" w:cs="Times New Roman"/>
+          <w:sz w:val="24"/>
+          <w:szCs w:val="24"/>
+          <w:lang w:eastAsia="en-IN"/>
+        </w:rPr>
+        <w:t xml:space="preserve"> Look at how each option safeguards sensitive biometric data, follows privacy laws, and prevents misuse.</w:t>
+      </w:r>
+    </w:p>
+    <w:p>
+      <w:pPr>
+        <w:numPr>
+          <w:ilvl w:val="0"/>
+          <w:numId w:val="13"/>
+        </w:numPr>
+        <w:spacing w:before="100" w:beforeAutospacing="1" w:after="100" w:afterAutospacing="1" w:line="240" w:lineRule="auto"/>
+        <w:rPr>
+          <w:rFonts w:ascii="Times New Roman" w:eastAsia="Times New Roman" w:hAnsi="Times New Roman" w:cs="Times New Roman"/>
+          <w:sz w:val="24"/>
+          <w:szCs w:val="24"/>
+          <w:lang w:eastAsia="en-IN"/>
+        </w:rPr>
+      </w:pPr>
+      <w:r>
+        <w:rPr>
+          <w:rFonts w:ascii="Times New Roman" w:eastAsia="Times New Roman" w:hAnsi="Times New Roman" w:cs="Times New Roman"/>
+          <w:b/>
+          <w:bCs/>
+          <w:sz w:val="24"/>
+          <w:szCs w:val="24"/>
+          <w:lang w:eastAsia="en-IN"/>
+        </w:rPr>
+        <w:t>Smart Spending:</w:t>
+      </w:r>
+      <w:r>
+        <w:rPr>
+          <w:rFonts w:ascii="Times New Roman" w:eastAsia="Times New Roman" w:hAnsi="Times New Roman" w:cs="Times New Roman"/>
+          <w:sz w:val="24"/>
+          <w:szCs w:val="24"/>
+          <w:lang w:eastAsia="en-IN"/>
+        </w:rPr>
+        <w:t xml:space="preserve"> Balance the upfront hardware costs with ongoing expenses and think about how easy it is to scale up for larger deployments.</w:t>
+      </w:r>
+    </w:p>
+    <w:p>
+      <w:pPr>
+        <w:spacing w:before="100" w:beforeAutospacing="1" w:after="100" w:afterAutospacing="1" w:line="240" w:lineRule="auto"/>
+        <w:rPr>
+          <w:rStyle w:val="Strong"/>
+          <w:rFonts w:ascii="Times New Roman" w:hAnsi="Times New Roman" w:cs="Times New Roman"/>
+          <w:b w:val="0"/>
+          <w:bCs w:val="0"/>
+          <w:sz w:val="28"/>
+          <w:szCs w:val="24"/>
+        </w:rPr>
+      </w:pPr>
+      <w:bookmarkStart w:id="0" w:name="_GoBack"/>
+      <w:bookmarkEnd w:id="0"/>
     </w:p>
     <w:sectPr>
       <w:pgSz w:w="11906" w:h="16838"/>
@@ -3622,6 +4392,155 @@
     </w:lvl>
   </w:abstractNum>
   <w:abstractNum w:abstractNumId="1" w15:restartNumberingAfterBreak="0">
+    <w:nsid w:val="345E4753"/>
+    <w:multiLevelType w:val="multilevel"/>
+    <w:tmpl w:val="E228C60E"/>
+    <w:lvl w:ilvl="0">
+      <w:start w:val="1"/>
+      <w:numFmt w:val="bullet"/>
+      <w:lvlText w:val=""/>
+      <w:lvlJc w:val="left"/>
+      <w:pPr>
+        <w:tabs>
+          <w:tab w:val="num" w:pos="720"/>
+        </w:tabs>
+        <w:ind w:left="720" w:hanging="360"/>
+      </w:pPr>
+      <w:rPr>
+        <w:rFonts w:ascii="Symbol" w:hAnsi="Symbol" w:hint="default"/>
+        <w:sz w:val="20"/>
+      </w:rPr>
+    </w:lvl>
+    <w:lvl w:ilvl="1">
+      <w:start w:val="1"/>
+      <w:numFmt w:val="bullet"/>
+      <w:lvlText w:val="o"/>
+      <w:lvlJc w:val="left"/>
+      <w:pPr>
+        <w:tabs>
+          <w:tab w:val="num" w:pos="1440"/>
+        </w:tabs>
+        <w:ind w:left="1440" w:hanging="360"/>
+      </w:pPr>
+      <w:rPr>
+        <w:rFonts w:ascii="Courier New" w:hAnsi="Courier New" w:hint="default"/>
+        <w:sz w:val="20"/>
+      </w:rPr>
+    </w:lvl>
+    <w:lvl w:ilvl="2" w:tentative="1">
+      <w:start w:val="1"/>
+      <w:numFmt w:val="bullet"/>
+      <w:lvlText w:val=""/>
+      <w:lvlJc w:val="left"/>
+      <w:pPr>
+        <w:tabs>
+          <w:tab w:val="num" w:pos="2160"/>
+        </w:tabs>
+        <w:ind w:left="2160" w:hanging="360"/>
+      </w:pPr>
+      <w:rPr>
+        <w:rFonts w:ascii="Wingdings" w:hAnsi="Wingdings" w:hint="default"/>
+        <w:sz w:val="20"/>
+      </w:rPr>
+    </w:lvl>
+    <w:lvl w:ilvl="3" w:tentative="1">
+      <w:start w:val="1"/>
+      <w:numFmt w:val="bullet"/>
+      <w:lvlText w:val=""/>
+      <w:lvlJc w:val="left"/>
+      <w:pPr>
+        <w:tabs>
+          <w:tab w:val="num" w:pos="2880"/>
+        </w:tabs>
+        <w:ind w:left="2880" w:hanging="360"/>
+      </w:pPr>
+      <w:rPr>
+        <w:rFonts w:ascii="Wingdings" w:hAnsi="Wingdings" w:hint="default"/>
+        <w:sz w:val="20"/>
+      </w:rPr>
+    </w:lvl>
+    <w:lvl w:ilvl="4" w:tentative="1">
+      <w:start w:val="1"/>
+      <w:numFmt w:val="bullet"/>
+      <w:lvlText w:val=""/>
+      <w:lvlJc w:val="left"/>
+      <w:pPr>
+        <w:tabs>
+          <w:tab w:val="num" w:pos="3600"/>
+        </w:tabs>
+        <w:ind w:left="3600" w:hanging="360"/>
+      </w:pPr>
+      <w:rPr>
+        <w:rFonts w:ascii="Wingdings" w:hAnsi="Wingdings" w:hint="default"/>
+        <w:sz w:val="20"/>
+      </w:rPr>
+    </w:lvl>
+    <w:lvl w:ilvl="5" w:tentative="1">
+      <w:start w:val="1"/>
+      <w:numFmt w:val="bullet"/>
+      <w:lvlText w:val=""/>
+      <w:lvlJc w:val="left"/>
+      <w:pPr>
+        <w:tabs>
+          <w:tab w:val="num" w:pos="4320"/>
+        </w:tabs>
+        <w:ind w:left="4320" w:hanging="360"/>
+      </w:pPr>
+      <w:rPr>
+        <w:rFonts w:ascii="Wingdings" w:hAnsi="Wingdings" w:hint="default"/>
+        <w:sz w:val="20"/>
+      </w:rPr>
+    </w:lvl>
+    <w:lvl w:ilvl="6" w:tentative="1">
+      <w:start w:val="1"/>
+      <w:numFmt w:val="bullet"/>
+      <w:lvlText w:val=""/>
+      <w:lvlJc w:val="left"/>
+      <w:pPr>
+        <w:tabs>
+          <w:tab w:val="num" w:pos="5040"/>
+        </w:tabs>
+        <w:ind w:left="5040" w:hanging="360"/>
+      </w:pPr>
+      <w:rPr>
+        <w:rFonts w:ascii="Wingdings" w:hAnsi="Wingdings" w:hint="default"/>
+        <w:sz w:val="20"/>
+      </w:rPr>
+    </w:lvl>
+    <w:lvl w:ilvl="7" w:tentative="1">
+      <w:start w:val="1"/>
+      <w:numFmt w:val="bullet"/>
+      <w:lvlText w:val=""/>
+      <w:lvlJc w:val="left"/>
+      <w:pPr>
+        <w:tabs>
+          <w:tab w:val="num" w:pos="5760"/>
+        </w:tabs>
+        <w:ind w:left="5760" w:hanging="360"/>
+      </w:pPr>
+      <w:rPr>
+        <w:rFonts w:ascii="Wingdings" w:hAnsi="Wingdings" w:hint="default"/>
+        <w:sz w:val="20"/>
+      </w:rPr>
+    </w:lvl>
+    <w:lvl w:ilvl="8" w:tentative="1">
+      <w:start w:val="1"/>
+      <w:numFmt w:val="bullet"/>
+      <w:lvlText w:val=""/>
+      <w:lvlJc w:val="left"/>
+      <w:pPr>
+        <w:tabs>
+          <w:tab w:val="num" w:pos="6480"/>
+        </w:tabs>
+        <w:ind w:left="6480" w:hanging="360"/>
+      </w:pPr>
+      <w:rPr>
+        <w:rFonts w:ascii="Wingdings" w:hAnsi="Wingdings" w:hint="default"/>
+        <w:sz w:val="20"/>
+      </w:rPr>
+    </w:lvl>
+  </w:abstractNum>
+  <w:abstractNum w:abstractNumId="2" w15:restartNumberingAfterBreak="0">
     <w:nsid w:val="448F6463"/>
     <w:multiLevelType w:val="multilevel"/>
     <w:tmpl w:val="000652F2"/>
@@ -3770,7 +4689,156 @@
       </w:rPr>
     </w:lvl>
   </w:abstractNum>
-  <w:abstractNum w:abstractNumId="2" w15:restartNumberingAfterBreak="0">
+  <w:abstractNum w:abstractNumId="3" w15:restartNumberingAfterBreak="0">
+    <w:nsid w:val="457A0CA1"/>
+    <w:multiLevelType w:val="multilevel"/>
+    <w:tmpl w:val="63529DC2"/>
+    <w:lvl w:ilvl="0">
+      <w:start w:val="1"/>
+      <w:numFmt w:val="bullet"/>
+      <w:lvlText w:val=""/>
+      <w:lvlJc w:val="left"/>
+      <w:pPr>
+        <w:tabs>
+          <w:tab w:val="num" w:pos="720"/>
+        </w:tabs>
+        <w:ind w:left="720" w:hanging="360"/>
+      </w:pPr>
+      <w:rPr>
+        <w:rFonts w:ascii="Symbol" w:hAnsi="Symbol" w:hint="default"/>
+        <w:sz w:val="20"/>
+      </w:rPr>
+    </w:lvl>
+    <w:lvl w:ilvl="1" w:tentative="1">
+      <w:start w:val="1"/>
+      <w:numFmt w:val="bullet"/>
+      <w:lvlText w:val="o"/>
+      <w:lvlJc w:val="left"/>
+      <w:pPr>
+        <w:tabs>
+          <w:tab w:val="num" w:pos="1440"/>
+        </w:tabs>
+        <w:ind w:left="1440" w:hanging="360"/>
+      </w:pPr>
+      <w:rPr>
+        <w:rFonts w:ascii="Courier New" w:hAnsi="Courier New" w:hint="default"/>
+        <w:sz w:val="20"/>
+      </w:rPr>
+    </w:lvl>
+    <w:lvl w:ilvl="2" w:tentative="1">
+      <w:start w:val="1"/>
+      <w:numFmt w:val="bullet"/>
+      <w:lvlText w:val=""/>
+      <w:lvlJc w:val="left"/>
+      <w:pPr>
+        <w:tabs>
+          <w:tab w:val="num" w:pos="2160"/>
+        </w:tabs>
+        <w:ind w:left="2160" w:hanging="360"/>
+      </w:pPr>
+      <w:rPr>
+        <w:rFonts w:ascii="Wingdings" w:hAnsi="Wingdings" w:hint="default"/>
+        <w:sz w:val="20"/>
+      </w:rPr>
+    </w:lvl>
+    <w:lvl w:ilvl="3" w:tentative="1">
+      <w:start w:val="1"/>
+      <w:numFmt w:val="bullet"/>
+      <w:lvlText w:val=""/>
+      <w:lvlJc w:val="left"/>
+      <w:pPr>
+        <w:tabs>
+          <w:tab w:val="num" w:pos="2880"/>
+        </w:tabs>
+        <w:ind w:left="2880" w:hanging="360"/>
+      </w:pPr>
+      <w:rPr>
+        <w:rFonts w:ascii="Wingdings" w:hAnsi="Wingdings" w:hint="default"/>
+        <w:sz w:val="20"/>
+      </w:rPr>
+    </w:lvl>
+    <w:lvl w:ilvl="4" w:tentative="1">
+      <w:start w:val="1"/>
+      <w:numFmt w:val="bullet"/>
+      <w:lvlText w:val=""/>
+      <w:lvlJc w:val="left"/>
+      <w:pPr>
+        <w:tabs>
+          <w:tab w:val="num" w:pos="3600"/>
+        </w:tabs>
+        <w:ind w:left="3600" w:hanging="360"/>
+      </w:pPr>
+      <w:rPr>
+        <w:rFonts w:ascii="Wingdings" w:hAnsi="Wingdings" w:hint="default"/>
+        <w:sz w:val="20"/>
+      </w:rPr>
+    </w:lvl>
+    <w:lvl w:ilvl="5" w:tentative="1">
+      <w:start w:val="1"/>
+      <w:numFmt w:val="bullet"/>
+      <w:lvlText w:val=""/>
+      <w:lvlJc w:val="left"/>
+      <w:pPr>
+        <w:tabs>
+          <w:tab w:val="num" w:pos="4320"/>
+        </w:tabs>
+        <w:ind w:left="4320" w:hanging="360"/>
+      </w:pPr>
+      <w:rPr>
+        <w:rFonts w:ascii="Wingdings" w:hAnsi="Wingdings" w:hint="default"/>
+        <w:sz w:val="20"/>
+      </w:rPr>
+    </w:lvl>
+    <w:lvl w:ilvl="6" w:tentative="1">
+      <w:start w:val="1"/>
+      <w:numFmt w:val="bullet"/>
+      <w:lvlText w:val=""/>
+      <w:lvlJc w:val="left"/>
+      <w:pPr>
+        <w:tabs>
+          <w:tab w:val="num" w:pos="5040"/>
+        </w:tabs>
+        <w:ind w:left="5040" w:hanging="360"/>
+      </w:pPr>
+      <w:rPr>
+        <w:rFonts w:ascii="Wingdings" w:hAnsi="Wingdings" w:hint="default"/>
+        <w:sz w:val="20"/>
+      </w:rPr>
+    </w:lvl>
+    <w:lvl w:ilvl="7" w:tentative="1">
+      <w:start w:val="1"/>
+      <w:numFmt w:val="bullet"/>
+      <w:lvlText w:val=""/>
+      <w:lvlJc w:val="left"/>
+      <w:pPr>
+        <w:tabs>
+          <w:tab w:val="num" w:pos="5760"/>
+        </w:tabs>
+        <w:ind w:left="5760" w:hanging="360"/>
+      </w:pPr>
+      <w:rPr>
+        <w:rFonts w:ascii="Wingdings" w:hAnsi="Wingdings" w:hint="default"/>
+        <w:sz w:val="20"/>
+      </w:rPr>
+    </w:lvl>
+    <w:lvl w:ilvl="8" w:tentative="1">
+      <w:start w:val="1"/>
+      <w:numFmt w:val="bullet"/>
+      <w:lvlText w:val=""/>
+      <w:lvlJc w:val="left"/>
+      <w:pPr>
+        <w:tabs>
+          <w:tab w:val="num" w:pos="6480"/>
+        </w:tabs>
+        <w:ind w:left="6480" w:hanging="360"/>
+      </w:pPr>
+      <w:rPr>
+        <w:rFonts w:ascii="Wingdings" w:hAnsi="Wingdings" w:hint="default"/>
+        <w:sz w:val="20"/>
+      </w:rPr>
+    </w:lvl>
+  </w:abstractNum>
+  <w:abstractNum w:abstractNumId="4" w15:restartNumberingAfterBreak="0">
     <w:nsid w:val="4E6F39A5"/>
     <w:multiLevelType w:val="multilevel"/>
     <w:tmpl w:val="44329E22"/>
@@ -3919,7 +4987,305 @@
       </w:rPr>
     </w:lvl>
   </w:abstractNum>
-  <w:abstractNum w:abstractNumId="3" w15:restartNumberingAfterBreak="0">
+  <w:abstractNum w:abstractNumId="5" w15:restartNumberingAfterBreak="0">
+    <w:nsid w:val="518D67D3"/>
+    <w:multiLevelType w:val="multilevel"/>
+    <w:tmpl w:val="A4ACCFA0"/>
+    <w:lvl w:ilvl="0">
+      <w:start w:val="1"/>
+      <w:numFmt w:val="bullet"/>
+      <w:lvlText w:val=""/>
+      <w:lvlJc w:val="left"/>
+      <w:pPr>
+        <w:tabs>
+          <w:tab w:val="num" w:pos="720"/>
+        </w:tabs>
+        <w:ind w:left="720" w:hanging="360"/>
+      </w:pPr>
+      <w:rPr>
+        <w:rFonts w:ascii="Symbol" w:hAnsi="Symbol" w:hint="default"/>
+        <w:sz w:val="20"/>
+      </w:rPr>
+    </w:lvl>
+    <w:lvl w:ilvl="1">
+      <w:start w:val="1"/>
+      <w:numFmt w:val="bullet"/>
+      <w:lvlText w:val="o"/>
+      <w:lvlJc w:val="left"/>
+      <w:pPr>
+        <w:tabs>
+          <w:tab w:val="num" w:pos="1440"/>
+        </w:tabs>
+        <w:ind w:left="1440" w:hanging="360"/>
+      </w:pPr>
+      <w:rPr>
+        <w:rFonts w:ascii="Courier New" w:hAnsi="Courier New" w:hint="default"/>
+        <w:sz w:val="20"/>
+      </w:rPr>
+    </w:lvl>
+    <w:lvl w:ilvl="2" w:tentative="1">
+      <w:start w:val="1"/>
+      <w:numFmt w:val="bullet"/>
+      <w:lvlText w:val=""/>
+      <w:lvlJc w:val="left"/>
+      <w:pPr>
+        <w:tabs>
+          <w:tab w:val="num" w:pos="2160"/>
+        </w:tabs>
+        <w:ind w:left="2160" w:hanging="360"/>
+      </w:pPr>
+      <w:rPr>
+        <w:rFonts w:ascii="Wingdings" w:hAnsi="Wingdings" w:hint="default"/>
+        <w:sz w:val="20"/>
+      </w:rPr>
+    </w:lvl>
+    <w:lvl w:ilvl="3" w:tentative="1">
+      <w:start w:val="1"/>
+      <w:numFmt w:val="bullet"/>
+      <w:lvlText w:val=""/>
+      <w:lvlJc w:val="left"/>
+      <w:pPr>
+        <w:tabs>
+          <w:tab w:val="num" w:pos="2880"/>
+        </w:tabs>
+        <w:ind w:left="2880" w:hanging="360"/>
+      </w:pPr>
+      <w:rPr>
+        <w:rFonts w:ascii="Wingdings" w:hAnsi="Wingdings" w:hint="default"/>
+        <w:sz w:val="20"/>
+      </w:rPr>
+    </w:lvl>
+    <w:lvl w:ilvl="4" w:tentative="1">
+      <w:start w:val="1"/>
+      <w:numFmt w:val="bullet"/>
+      <w:lvlText w:val=""/>
+      <w:lvlJc w:val="left"/>
+      <w:pPr>
+        <w:tabs>
+          <w:tab w:val="num" w:pos="3600"/>
+        </w:tabs>
+        <w:ind w:left="3600" w:hanging="360"/>
+      </w:pPr>
+      <w:rPr>
+        <w:rFonts w:ascii="Wingdings" w:hAnsi="Wingdings" w:hint="default"/>
+        <w:sz w:val="20"/>
+      </w:rPr>
+    </w:lvl>
+    <w:lvl w:ilvl="5" w:tentative="1">
+      <w:start w:val="1"/>
+      <w:numFmt w:val="bullet"/>
+      <w:lvlText w:val=""/>
+      <w:lvlJc w:val="left"/>
+      <w:pPr>
+        <w:tabs>
+          <w:tab w:val="num" w:pos="4320"/>
+        </w:tabs>
+        <w:ind w:left="4320" w:hanging="360"/>
+      </w:pPr>
+      <w:rPr>
+        <w:rFonts w:ascii="Wingdings" w:hAnsi="Wingdings" w:hint="default"/>
+        <w:sz w:val="20"/>
+      </w:rPr>
+    </w:lvl>
+    <w:lvl w:ilvl="6" w:tentative="1">
+      <w:start w:val="1"/>
+      <w:numFmt w:val="bullet"/>
+      <w:lvlText w:val=""/>
+      <w:lvlJc w:val="left"/>
+      <w:pPr>
+        <w:tabs>
+          <w:tab w:val="num" w:pos="5040"/>
+        </w:tabs>
+        <w:ind w:left="5040" w:hanging="360"/>
+      </w:pPr>
+      <w:rPr>
+        <w:rFonts w:ascii="Wingdings" w:hAnsi="Wingdings" w:hint="default"/>
+        <w:sz w:val="20"/>
+      </w:rPr>
+    </w:lvl>
+    <w:lvl w:ilvl="7" w:tentative="1">
+      <w:start w:val="1"/>
+      <w:numFmt w:val="bullet"/>
+      <w:lvlText w:val=""/>
+      <w:lvlJc w:val="left"/>
+      <w:pPr>
+        <w:tabs>
+          <w:tab w:val="num" w:pos="5760"/>
+        </w:tabs>
+        <w:ind w:left="5760" w:hanging="360"/>
+      </w:pPr>
+      <w:rPr>
+        <w:rFonts w:ascii="Wingdings" w:hAnsi="Wingdings" w:hint="default"/>
+        <w:sz w:val="20"/>
+      </w:rPr>
+    </w:lvl>
+    <w:lvl w:ilvl="8" w:tentative="1">
+      <w:start w:val="1"/>
+      <w:numFmt w:val="bullet"/>
+      <w:lvlText w:val=""/>
+      <w:lvlJc w:val="left"/>
+      <w:pPr>
+        <w:tabs>
+          <w:tab w:val="num" w:pos="6480"/>
+        </w:tabs>
+        <w:ind w:left="6480" w:hanging="360"/>
+      </w:pPr>
+      <w:rPr>
+        <w:rFonts w:ascii="Wingdings" w:hAnsi="Wingdings" w:hint="default"/>
+        <w:sz w:val="20"/>
+      </w:rPr>
+    </w:lvl>
+  </w:abstractNum>
+  <w:abstractNum w:abstractNumId="6" w15:restartNumberingAfterBreak="0">
+    <w:nsid w:val="52E27A2F"/>
+    <w:multiLevelType w:val="multilevel"/>
+    <w:tmpl w:val="56A68360"/>
+    <w:lvl w:ilvl="0">
+      <w:start w:val="1"/>
+      <w:numFmt w:val="bullet"/>
+      <w:lvlText w:val=""/>
+      <w:lvlJc w:val="left"/>
+      <w:pPr>
+        <w:tabs>
+          <w:tab w:val="num" w:pos="720"/>
+        </w:tabs>
+        <w:ind w:left="720" w:hanging="360"/>
+      </w:pPr>
+      <w:rPr>
+        <w:rFonts w:ascii="Symbol" w:hAnsi="Symbol" w:hint="default"/>
+        <w:sz w:val="20"/>
+      </w:rPr>
+    </w:lvl>
+    <w:lvl w:ilvl="1">
+      <w:start w:val="1"/>
+      <w:numFmt w:val="bullet"/>
+      <w:lvlText w:val="o"/>
+      <w:lvlJc w:val="left"/>
+      <w:pPr>
+        <w:tabs>
+          <w:tab w:val="num" w:pos="1440"/>
+        </w:tabs>
+        <w:ind w:left="1440" w:hanging="360"/>
+      </w:pPr>
+      <w:rPr>
+        <w:rFonts w:ascii="Courier New" w:hAnsi="Courier New" w:hint="default"/>
+        <w:sz w:val="20"/>
+      </w:rPr>
+    </w:lvl>
+    <w:lvl w:ilvl="2" w:tentative="1">
+      <w:start w:val="1"/>
+      <w:numFmt w:val="bullet"/>
+      <w:lvlText w:val=""/>
+      <w:lvlJc w:val="left"/>
+      <w:pPr>
+        <w:tabs>
+          <w:tab w:val="num" w:pos="2160"/>
+        </w:tabs>
+        <w:ind w:left="2160" w:hanging="360"/>
+      </w:pPr>
+      <w:rPr>
+        <w:rFonts w:ascii="Wingdings" w:hAnsi="Wingdings" w:hint="default"/>
+        <w:sz w:val="20"/>
+      </w:rPr>
+    </w:lvl>
+    <w:lvl w:ilvl="3" w:tentative="1">
+      <w:start w:val="1"/>
+      <w:numFmt w:val="bullet"/>
+      <w:lvlText w:val=""/>
+      <w:lvlJc w:val="left"/>
+      <w:pPr>
+        <w:tabs>
+          <w:tab w:val="num" w:pos="2880"/>
+        </w:tabs>
+        <w:ind w:left="2880" w:hanging="360"/>
+      </w:pPr>
+      <w:rPr>
+        <w:rFonts w:ascii="Wingdings" w:hAnsi="Wingdings" w:hint="default"/>
+        <w:sz w:val="20"/>
+      </w:rPr>
+    </w:lvl>
+    <w:lvl w:ilvl="4" w:tentative="1">
+      <w:start w:val="1"/>
+      <w:numFmt w:val="bullet"/>
+      <w:lvlText w:val=""/>
+      <w:lvlJc w:val="left"/>
+      <w:pPr>
+        <w:tabs>
+          <w:tab w:val="num" w:pos="3600"/>
+        </w:tabs>
+        <w:ind w:left="3600" w:hanging="360"/>
+      </w:pPr>
+      <w:rPr>
+        <w:rFonts w:ascii="Wingdings" w:hAnsi="Wingdings" w:hint="default"/>
+        <w:sz w:val="20"/>
+      </w:rPr>
+    </w:lvl>
+    <w:lvl w:ilvl="5" w:tentative="1">
+      <w:start w:val="1"/>
+      <w:numFmt w:val="bullet"/>
+      <w:lvlText w:val=""/>
+      <w:lvlJc w:val="left"/>
+      <w:pPr>
+        <w:tabs>
+          <w:tab w:val="num" w:pos="4320"/>
+        </w:tabs>
+        <w:ind w:left="4320" w:hanging="360"/>
+      </w:pPr>
+      <w:rPr>
+        <w:rFonts w:ascii="Wingdings" w:hAnsi="Wingdings" w:hint="default"/>
+        <w:sz w:val="20"/>
+      </w:rPr>
+    </w:lvl>
+    <w:lvl w:ilvl="6" w:tentative="1">
+      <w:start w:val="1"/>
+      <w:numFmt w:val="bullet"/>
+      <w:lvlText w:val=""/>
+      <w:lvlJc w:val="left"/>
+      <w:pPr>
+        <w:tabs>
+          <w:tab w:val="num" w:pos="5040"/>
+        </w:tabs>
+        <w:ind w:left="5040" w:hanging="360"/>
+      </w:pPr>
+      <w:rPr>
+        <w:rFonts w:ascii="Wingdings" w:hAnsi="Wingdings" w:hint="default"/>
+        <w:sz w:val="20"/>
+      </w:rPr>
+    </w:lvl>
+    <w:lvl w:ilvl="7" w:tentative="1">
+      <w:start w:val="1"/>
+      <w:numFmt w:val="bullet"/>
+      <w:lvlText w:val=""/>
+      <w:lvlJc w:val="left"/>
+      <w:pPr>
+        <w:tabs>
+          <w:tab w:val="num" w:pos="5760"/>
+        </w:tabs>
+        <w:ind w:left="5760" w:hanging="360"/>
+      </w:pPr>
+      <w:rPr>
+        <w:rFonts w:ascii="Wingdings" w:hAnsi="Wingdings" w:hint="default"/>
+        <w:sz w:val="20"/>
+      </w:rPr>
+    </w:lvl>
+    <w:lvl w:ilvl="8" w:tentative="1">
+      <w:start w:val="1"/>
+      <w:numFmt w:val="bullet"/>
+      <w:lvlText w:val=""/>
+      <w:lvlJc w:val="left"/>
+      <w:pPr>
+        <w:tabs>
+          <w:tab w:val="num" w:pos="6480"/>
+        </w:tabs>
+        <w:ind w:left="6480" w:hanging="360"/>
+      </w:pPr>
+      <w:rPr>
+        <w:rFonts w:ascii="Wingdings" w:hAnsi="Wingdings" w:hint="default"/>
+        <w:sz w:val="20"/>
+      </w:rPr>
+    </w:lvl>
+  </w:abstractNum>
+  <w:abstractNum w:abstractNumId="7" w15:restartNumberingAfterBreak="0">
     <w:nsid w:val="53E712F0"/>
     <w:multiLevelType w:val="multilevel"/>
     <w:tmpl w:val="6750D49A"/>
@@ -4068,7 +5434,7 @@
       </w:rPr>
     </w:lvl>
   </w:abstractNum>
-  <w:abstractNum w:abstractNumId="4" w15:restartNumberingAfterBreak="0">
+  <w:abstractNum w:abstractNumId="8" w15:restartNumberingAfterBreak="0">
     <w:nsid w:val="5D8A35A7"/>
     <w:multiLevelType w:val="multilevel"/>
     <w:tmpl w:val="1DC45E9E"/>
@@ -4217,7 +5583,156 @@
       </w:rPr>
     </w:lvl>
   </w:abstractNum>
-  <w:abstractNum w:abstractNumId="5" w15:restartNumberingAfterBreak="0">
+  <w:abstractNum w:abstractNumId="9" w15:restartNumberingAfterBreak="0">
+    <w:nsid w:val="5DD33A39"/>
+    <w:multiLevelType w:val="multilevel"/>
+    <w:tmpl w:val="9BEC592A"/>
+    <w:lvl w:ilvl="0">
+      <w:start w:val="1"/>
+      <w:numFmt w:val="bullet"/>
+      <w:lvlText w:val=""/>
+      <w:lvlJc w:val="left"/>
+      <w:pPr>
+        <w:tabs>
+          <w:tab w:val="num" w:pos="720"/>
+        </w:tabs>
+        <w:ind w:left="720" w:hanging="360"/>
+      </w:pPr>
+      <w:rPr>
+        <w:rFonts w:ascii="Symbol" w:hAnsi="Symbol" w:hint="default"/>
+        <w:sz w:val="20"/>
+      </w:rPr>
+    </w:lvl>
+    <w:lvl w:ilvl="1" w:tentative="1">
+      <w:start w:val="1"/>
+      <w:numFmt w:val="bullet"/>
+      <w:lvlText w:val="o"/>
+      <w:lvlJc w:val="left"/>
+      <w:pPr>
+        <w:tabs>
+          <w:tab w:val="num" w:pos="1440"/>
+        </w:tabs>
+        <w:ind w:left="1440" w:hanging="360"/>
+      </w:pPr>
+      <w:rPr>
+        <w:rFonts w:ascii="Courier New" w:hAnsi="Courier New" w:hint="default"/>
+        <w:sz w:val="20"/>
+      </w:rPr>
+    </w:lvl>
+    <w:lvl w:ilvl="2" w:tentative="1">
+      <w:start w:val="1"/>
+      <w:numFmt w:val="bullet"/>
+      <w:lvlText w:val=""/>
+      <w:lvlJc w:val="left"/>
+      <w:pPr>
+        <w:tabs>
+          <w:tab w:val="num" w:pos="2160"/>
+        </w:tabs>
+        <w:ind w:left="2160" w:hanging="360"/>
+      </w:pPr>
+      <w:rPr>
+        <w:rFonts w:ascii="Wingdings" w:hAnsi="Wingdings" w:hint="default"/>
+        <w:sz w:val="20"/>
+      </w:rPr>
+    </w:lvl>
+    <w:lvl w:ilvl="3" w:tentative="1">
+      <w:start w:val="1"/>
+      <w:numFmt w:val="bullet"/>
+      <w:lvlText w:val=""/>
+      <w:lvlJc w:val="left"/>
+      <w:pPr>
+        <w:tabs>
+          <w:tab w:val="num" w:pos="2880"/>
+        </w:tabs>
+        <w:ind w:left="2880" w:hanging="360"/>
+      </w:pPr>
+      <w:rPr>
+        <w:rFonts w:ascii="Wingdings" w:hAnsi="Wingdings" w:hint="default"/>
+        <w:sz w:val="20"/>
+      </w:rPr>
+    </w:lvl>
+    <w:lvl w:ilvl="4" w:tentative="1">
+      <w:start w:val="1"/>
+      <w:numFmt w:val="bullet"/>
+      <w:lvlText w:val=""/>
+      <w:lvlJc w:val="left"/>
+      <w:pPr>
+        <w:tabs>
+          <w:tab w:val="num" w:pos="3600"/>
+        </w:tabs>
+        <w:ind w:left="3600" w:hanging="360"/>
+      </w:pPr>
+      <w:rPr>
+        <w:rFonts w:ascii="Wingdings" w:hAnsi="Wingdings" w:hint="default"/>
+        <w:sz w:val="20"/>
+      </w:rPr>
+    </w:lvl>
+    <w:lvl w:ilvl="5" w:tentative="1">
+      <w:start w:val="1"/>
+      <w:numFmt w:val="bullet"/>
+      <w:lvlText w:val=""/>
+      <w:lvlJc w:val="left"/>
+      <w:pPr>
+        <w:tabs>
+          <w:tab w:val="num" w:pos="4320"/>
+        </w:tabs>
+        <w:ind w:left="4320" w:hanging="360"/>
+      </w:pPr>
+      <w:rPr>
+        <w:rFonts w:ascii="Wingdings" w:hAnsi="Wingdings" w:hint="default"/>
+        <w:sz w:val="20"/>
+      </w:rPr>
+    </w:lvl>
+    <w:lvl w:ilvl="6" w:tentative="1">
+      <w:start w:val="1"/>
+      <w:numFmt w:val="bullet"/>
+      <w:lvlText w:val=""/>
+      <w:lvlJc w:val="left"/>
+      <w:pPr>
+        <w:tabs>
+          <w:tab w:val="num" w:pos="5040"/>
+        </w:tabs>
+        <w:ind w:left="5040" w:hanging="360"/>
+      </w:pPr>
+      <w:rPr>
+        <w:rFonts w:ascii="Wingdings" w:hAnsi="Wingdings" w:hint="default"/>
+        <w:sz w:val="20"/>
+      </w:rPr>
+    </w:lvl>
+    <w:lvl w:ilvl="7" w:tentative="1">
+      <w:start w:val="1"/>
+      <w:numFmt w:val="bullet"/>
+      <w:lvlText w:val=""/>
+      <w:lvlJc w:val="left"/>
+      <w:pPr>
+        <w:tabs>
+          <w:tab w:val="num" w:pos="5760"/>
+        </w:tabs>
+        <w:ind w:left="5760" w:hanging="360"/>
+      </w:pPr>
+      <w:rPr>
+        <w:rFonts w:ascii="Wingdings" w:hAnsi="Wingdings" w:hint="default"/>
+        <w:sz w:val="20"/>
+      </w:rPr>
+    </w:lvl>
+    <w:lvl w:ilvl="8" w:tentative="1">
+      <w:start w:val="1"/>
+      <w:numFmt w:val="bullet"/>
+      <w:lvlText w:val=""/>
+      <w:lvlJc w:val="left"/>
+      <w:pPr>
+        <w:tabs>
+          <w:tab w:val="num" w:pos="6480"/>
+        </w:tabs>
+        <w:ind w:left="6480" w:hanging="360"/>
+      </w:pPr>
+      <w:rPr>
+        <w:rFonts w:ascii="Wingdings" w:hAnsi="Wingdings" w:hint="default"/>
+        <w:sz w:val="20"/>
+      </w:rPr>
+    </w:lvl>
+  </w:abstractNum>
+  <w:abstractNum w:abstractNumId="10" w15:restartNumberingAfterBreak="0">
     <w:nsid w:val="64316B86"/>
     <w:multiLevelType w:val="multilevel"/>
     <w:tmpl w:val="9DA685D4"/>
@@ -4366,7 +5881,156 @@
       </w:rPr>
     </w:lvl>
   </w:abstractNum>
-  <w:abstractNum w:abstractNumId="6" w15:restartNumberingAfterBreak="0">
+  <w:abstractNum w:abstractNumId="11" w15:restartNumberingAfterBreak="0">
+    <w:nsid w:val="70E3069B"/>
+    <w:multiLevelType w:val="multilevel"/>
+    <w:tmpl w:val="13F63BEE"/>
+    <w:lvl w:ilvl="0">
+      <w:start w:val="1"/>
+      <w:numFmt w:val="bullet"/>
+      <w:lvlText w:val=""/>
+      <w:lvlJc w:val="left"/>
+      <w:pPr>
+        <w:tabs>
+          <w:tab w:val="num" w:pos="720"/>
+        </w:tabs>
+        <w:ind w:left="720" w:hanging="360"/>
+      </w:pPr>
+      <w:rPr>
+        <w:rFonts w:ascii="Symbol" w:hAnsi="Symbol" w:hint="default"/>
+        <w:sz w:val="20"/>
+      </w:rPr>
+    </w:lvl>
+    <w:lvl w:ilvl="1">
+      <w:start w:val="1"/>
+      <w:numFmt w:val="bullet"/>
+      <w:lvlText w:val="o"/>
+      <w:lvlJc w:val="left"/>
+      <w:pPr>
+        <w:tabs>
+          <w:tab w:val="num" w:pos="1440"/>
+        </w:tabs>
+        <w:ind w:left="1440" w:hanging="360"/>
+      </w:pPr>
+      <w:rPr>
+        <w:rFonts w:ascii="Courier New" w:hAnsi="Courier New" w:hint="default"/>
+        <w:sz w:val="20"/>
+      </w:rPr>
+    </w:lvl>
+    <w:lvl w:ilvl="2" w:tentative="1">
+      <w:start w:val="1"/>
+      <w:numFmt w:val="bullet"/>
+      <w:lvlText w:val=""/>
+      <w:lvlJc w:val="left"/>
+      <w:pPr>
+        <w:tabs>
+          <w:tab w:val="num" w:pos="2160"/>
+        </w:tabs>
+        <w:ind w:left="2160" w:hanging="360"/>
+      </w:pPr>
+      <w:rPr>
+        <w:rFonts w:ascii="Wingdings" w:hAnsi="Wingdings" w:hint="default"/>
+        <w:sz w:val="20"/>
+      </w:rPr>
+    </w:lvl>
+    <w:lvl w:ilvl="3" w:tentative="1">
+      <w:start w:val="1"/>
+      <w:numFmt w:val="bullet"/>
+      <w:lvlText w:val=""/>
+      <w:lvlJc w:val="left"/>
+      <w:pPr>
+        <w:tabs>
+          <w:tab w:val="num" w:pos="2880"/>
+        </w:tabs>
+        <w:ind w:left="2880" w:hanging="360"/>
+      </w:pPr>
+      <w:rPr>
+        <w:rFonts w:ascii="Wingdings" w:hAnsi="Wingdings" w:hint="default"/>
+        <w:sz w:val="20"/>
+      </w:rPr>
+    </w:lvl>
+    <w:lvl w:ilvl="4" w:tentative="1">
+      <w:start w:val="1"/>
+      <w:numFmt w:val="bullet"/>
+      <w:lvlText w:val=""/>
+      <w:lvlJc w:val="left"/>
+      <w:pPr>
+        <w:tabs>
+          <w:tab w:val="num" w:pos="3600"/>
+        </w:tabs>
+        <w:ind w:left="3600" w:hanging="360"/>
+      </w:pPr>
+      <w:rPr>
+        <w:rFonts w:ascii="Wingdings" w:hAnsi="Wingdings" w:hint="default"/>
+        <w:sz w:val="20"/>
+      </w:rPr>
+    </w:lvl>
+    <w:lvl w:ilvl="5" w:tentative="1">
+      <w:start w:val="1"/>
+      <w:numFmt w:val="bullet"/>
+      <w:lvlText w:val=""/>
+      <w:lvlJc w:val="left"/>
+      <w:pPr>
+        <w:tabs>
+          <w:tab w:val="num" w:pos="4320"/>
+        </w:tabs>
+        <w:ind w:left="4320" w:hanging="360"/>
+      </w:pPr>
+      <w:rPr>
+        <w:rFonts w:ascii="Wingdings" w:hAnsi="Wingdings" w:hint="default"/>
+        <w:sz w:val="20"/>
+      </w:rPr>
+    </w:lvl>
+    <w:lvl w:ilvl="6" w:tentative="1">
+      <w:start w:val="1"/>
+      <w:numFmt w:val="bullet"/>
+      <w:lvlText w:val=""/>
+      <w:lvlJc w:val="left"/>
+      <w:pPr>
+        <w:tabs>
+          <w:tab w:val="num" w:pos="5040"/>
+        </w:tabs>
+        <w:ind w:left="5040" w:hanging="360"/>
+      </w:pPr>
+      <w:rPr>
+        <w:rFonts w:ascii="Wingdings" w:hAnsi="Wingdings" w:hint="default"/>
+        <w:sz w:val="20"/>
+      </w:rPr>
+    </w:lvl>
+    <w:lvl w:ilvl="7" w:tentative="1">
+      <w:start w:val="1"/>
+      <w:numFmt w:val="bullet"/>
+      <w:lvlText w:val=""/>
+      <w:lvlJc w:val="left"/>
+      <w:pPr>
+        <w:tabs>
+          <w:tab w:val="num" w:pos="5760"/>
+        </w:tabs>
+        <w:ind w:left="5760" w:hanging="360"/>
+      </w:pPr>
+      <w:rPr>
+        <w:rFonts w:ascii="Wingdings" w:hAnsi="Wingdings" w:hint="default"/>
+        <w:sz w:val="20"/>
+      </w:rPr>
+    </w:lvl>
+    <w:lvl w:ilvl="8" w:tentative="1">
+      <w:start w:val="1"/>
+      <w:numFmt w:val="bullet"/>
+      <w:lvlText w:val=""/>
+      <w:lvlJc w:val="left"/>
+      <w:pPr>
+        <w:tabs>
+          <w:tab w:val="num" w:pos="6480"/>
+        </w:tabs>
+        <w:ind w:left="6480" w:hanging="360"/>
+      </w:pPr>
+      <w:rPr>
+        <w:rFonts w:ascii="Wingdings" w:hAnsi="Wingdings" w:hint="default"/>
+        <w:sz w:val="20"/>
+      </w:rPr>
+    </w:lvl>
+  </w:abstractNum>
+  <w:abstractNum w:abstractNumId="12" w15:restartNumberingAfterBreak="0">
     <w:nsid w:val="73804009"/>
     <w:multiLevelType w:val="multilevel"/>
     <w:tmpl w:val="D4F08F7A"/>
@@ -4516,25 +6180,43 @@
     </w:lvl>
   </w:abstractNum>
   <w:num w:numId="1">
-    <w:abstractNumId w:val="1"/>
+    <w:abstractNumId w:val="2"/>
   </w:num>
   <w:num w:numId="2">
-    <w:abstractNumId w:val="3"/>
+    <w:abstractNumId w:val="7"/>
   </w:num>
   <w:num w:numId="3">
-    <w:abstractNumId w:val="4"/>
+    <w:abstractNumId w:val="8"/>
   </w:num>
   <w:num w:numId="4">
     <w:abstractNumId w:val="0"/>
   </w:num>
   <w:num w:numId="5">
+    <w:abstractNumId w:val="10"/>
+  </w:num>
+  <w:num w:numId="6">
+    <w:abstractNumId w:val="4"/>
+  </w:num>
+  <w:num w:numId="7">
+    <w:abstractNumId w:val="12"/>
+  </w:num>
+  <w:num w:numId="8">
+    <w:abstractNumId w:val="11"/>
+  </w:num>
+  <w:num w:numId="9">
+    <w:abstractNumId w:val="1"/>
+  </w:num>
+  <w:num w:numId="10">
     <w:abstractNumId w:val="5"/>
   </w:num>
-  <w:num w:numId="6">
-    <w:abstractNumId w:val="2"/>
+  <w:num w:numId="11">
+    <w:abstractNumId w:val="6"/>
   </w:num>
-  <w:num w:numId="7">
-    <w:abstractNumId w:val="6"/>
+  <w:num w:numId="12">
+    <w:abstractNumId w:val="3"/>
+  </w:num>
+  <w:num w:numId="13">
+    <w:abstractNumId w:val="9"/>
   </w:num>
 </w:numbering>
 </file>
@@ -4979,7 +6661,6 @@
   <w:style w:type="character" w:default="1" w:styleId="DefaultParagraphFont">
     <w:name w:val="Default Paragraph Font"/>
     <w:uiPriority w:val="1"/>
-    <w:semiHidden/>
     <w:unhideWhenUsed/>
   </w:style>
   <w:style w:type="table" w:default="1" w:styleId="TableNormal">

</xml_diff>

<commit_message>
Updated a few lines
</commit_message>
<xml_diff>
--- a/Sentinel Skies.docx
+++ b/Sentinel Skies.docx
@@ -3429,27 +3429,13 @@
       <w:pPr>
         <w:rPr>
           <w:rFonts w:ascii="Times New Roman" w:hAnsi="Times New Roman" w:cs="Times New Roman"/>
-        </w:rPr>
-      </w:pPr>
-      <w:r>
-        <w:rPr>
-          <w:rFonts w:ascii="Times New Roman" w:hAnsi="Times New Roman" w:cs="Times New Roman"/>
-        </w:rPr>
-        <w:pict>
-          <v:rect id="_x0000_i1025" style="width:0;height:1.5pt" o:hralign="center" o:hrstd="t" o:hr="t" fillcolor="#a0a0a0" stroked="f"/>
-        </w:pict>
-      </w:r>
-    </w:p>
-    <w:p>
-      <w:pPr>
-        <w:pStyle w:val="Heading3"/>
-        <w:rPr>
-          <w:sz w:val="28"/>
-          <w:szCs w:val="28"/>
-        </w:rPr>
-      </w:pPr>
-      <w:r>
-        <w:rPr>
+          <w:b/>
+        </w:rPr>
+      </w:pPr>
+      <w:r>
+        <w:rPr>
+          <w:rFonts w:ascii="Times New Roman" w:hAnsi="Times New Roman" w:cs="Times New Roman"/>
+          <w:b/>
           <w:sz w:val="28"/>
           <w:szCs w:val="28"/>
         </w:rPr>
@@ -3542,27 +3528,13 @@
       <w:pPr>
         <w:rPr>
           <w:rFonts w:ascii="Times New Roman" w:hAnsi="Times New Roman" w:cs="Times New Roman"/>
-        </w:rPr>
-      </w:pPr>
-      <w:r>
-        <w:rPr>
-          <w:rFonts w:ascii="Times New Roman" w:hAnsi="Times New Roman" w:cs="Times New Roman"/>
-        </w:rPr>
-        <w:pict>
-          <v:rect id="_x0000_i1026" style="width:0;height:1.5pt" o:hralign="center" o:hrstd="t" o:hr="t" fillcolor="#a0a0a0" stroked="f"/>
-        </w:pict>
-      </w:r>
-    </w:p>
-    <w:p>
-      <w:pPr>
-        <w:pStyle w:val="Heading3"/>
-        <w:rPr>
-          <w:sz w:val="28"/>
-          <w:szCs w:val="28"/>
-        </w:rPr>
-      </w:pPr>
-      <w:r>
-        <w:rPr>
+          <w:b/>
+        </w:rPr>
+      </w:pPr>
+      <w:r>
+        <w:rPr>
+          <w:rFonts w:ascii="Times New Roman" w:hAnsi="Times New Roman" w:cs="Times New Roman"/>
+          <w:b/>
           <w:sz w:val="28"/>
           <w:szCs w:val="28"/>
         </w:rPr>
@@ -3643,41 +3615,49 @@
           <w:rFonts w:ascii="Times New Roman" w:hAnsi="Times New Roman" w:cs="Times New Roman"/>
         </w:rPr>
       </w:pPr>
-      <w:r>
-        <w:rPr>
-          <w:rFonts w:ascii="Times New Roman" w:hAnsi="Times New Roman" w:cs="Times New Roman"/>
-        </w:rPr>
-        <w:pict>
-          <v:rect id="_x0000_i1027" style="width:0;height:1.5pt" o:hralign="center" o:hrstd="t" o:hr="t" fillcolor="#a0a0a0" stroked="f"/>
-        </w:pict>
-      </w:r>
-    </w:p>
-    <w:p>
-      <w:pPr>
-        <w:pStyle w:val="Heading3"/>
-        <w:rPr>
+    </w:p>
+    <w:p>
+      <w:pPr>
+        <w:rPr>
+          <w:rFonts w:ascii="Times New Roman" w:hAnsi="Times New Roman" w:cs="Times New Roman"/>
+        </w:rPr>
+      </w:pPr>
+    </w:p>
+    <w:p>
+      <w:pPr>
+        <w:rPr>
+          <w:rFonts w:ascii="Times New Roman" w:hAnsi="Times New Roman" w:cs="Times New Roman"/>
+        </w:rPr>
+      </w:pPr>
+    </w:p>
+    <w:p>
+      <w:pPr>
+        <w:rPr>
+          <w:rFonts w:ascii="Times New Roman" w:hAnsi="Times New Roman" w:cs="Times New Roman"/>
+        </w:rPr>
+      </w:pPr>
+    </w:p>
+    <w:p>
+      <w:pPr>
+        <w:rPr>
+          <w:rFonts w:ascii="Times New Roman" w:hAnsi="Times New Roman" w:cs="Times New Roman"/>
+          <w:b/>
+        </w:rPr>
+      </w:pPr>
+      <w:r>
+        <w:rPr>
+          <w:rFonts w:ascii="Times New Roman" w:hAnsi="Times New Roman" w:cs="Times New Roman"/>
+          <w:b/>
           <w:sz w:val="28"/>
           <w:szCs w:val="28"/>
         </w:rPr>
-      </w:pPr>
-    </w:p>
-    <w:p>
-      <w:pPr>
-        <w:pStyle w:val="Heading3"/>
-        <w:rPr>
-          <w:sz w:val="28"/>
-          <w:szCs w:val="28"/>
-        </w:rPr>
-      </w:pPr>
-      <w:r>
-        <w:rPr>
-          <w:sz w:val="28"/>
-          <w:szCs w:val="28"/>
-        </w:rPr>
+        <w:lastRenderedPageBreak/>
         <w:t>4. Advanced Wide</w:t>
       </w:r>
       <w:r>
         <w:rPr>
+          <w:rFonts w:ascii="Times New Roman" w:hAnsi="Times New Roman" w:cs="Times New Roman"/>
+          <w:b/>
           <w:sz w:val="28"/>
           <w:szCs w:val="28"/>
         </w:rPr>
@@ -3767,23 +3747,12 @@
           <w:rFonts w:ascii="Times New Roman" w:hAnsi="Times New Roman" w:cs="Times New Roman"/>
         </w:rPr>
       </w:pPr>
-      <w:r>
-        <w:rPr>
-          <w:rFonts w:ascii="Times New Roman" w:hAnsi="Times New Roman" w:cs="Times New Roman"/>
-        </w:rPr>
-        <w:pict>
-          <v:rect id="_x0000_i1028" style="width:0;height:1.5pt" o:hralign="center" o:hrstd="t" o:hr="t" fillcolor="#a0a0a0" stroked="f"/>
-        </w:pict>
-      </w:r>
-    </w:p>
-    <w:p>
-      <w:pPr>
-        <w:spacing w:before="100" w:beforeAutospacing="1" w:after="100" w:afterAutospacing="1" w:line="240" w:lineRule="auto"/>
-        <w:rPr>
-          <w:rFonts w:ascii="Times New Roman" w:eastAsia="Times New Roman" w:hAnsi="Times New Roman" w:cs="Times New Roman"/>
-          <w:sz w:val="28"/>
-          <w:szCs w:val="24"/>
-          <w:lang w:eastAsia="en-IN"/>
+    </w:p>
+    <w:p>
+      <w:pPr>
+        <w:spacing w:after="0"/>
+        <w:rPr>
+          <w:rFonts w:ascii="Times New Roman" w:hAnsi="Times New Roman" w:cs="Times New Roman"/>
         </w:rPr>
       </w:pPr>
       <w:r>
@@ -4143,6 +4112,34 @@
           <w:lang w:eastAsia="en-IN"/>
         </w:rPr>
       </w:pPr>
+    </w:p>
+    <w:p>
+      <w:pPr>
+        <w:spacing w:before="100" w:beforeAutospacing="1" w:after="100" w:afterAutospacing="1" w:line="240" w:lineRule="auto"/>
+        <w:rPr>
+          <w:rFonts w:ascii="Times New Roman" w:eastAsia="Times New Roman" w:hAnsi="Times New Roman" w:cs="Times New Roman"/>
+          <w:i/>
+          <w:sz w:val="32"/>
+          <w:szCs w:val="24"/>
+          <w:u w:val="single"/>
+          <w:lang w:eastAsia="en-IN"/>
+        </w:rPr>
+      </w:pPr>
+    </w:p>
+    <w:p>
+      <w:pPr>
+        <w:spacing w:before="100" w:beforeAutospacing="1" w:after="100" w:afterAutospacing="1" w:line="240" w:lineRule="auto"/>
+        <w:rPr>
+          <w:rFonts w:ascii="Times New Roman" w:eastAsia="Times New Roman" w:hAnsi="Times New Roman" w:cs="Times New Roman"/>
+          <w:i/>
+          <w:sz w:val="32"/>
+          <w:szCs w:val="24"/>
+          <w:u w:val="single"/>
+          <w:lang w:eastAsia="en-IN"/>
+        </w:rPr>
+      </w:pPr>
+      <w:bookmarkStart w:id="0" w:name="_GoBack"/>
+      <w:bookmarkEnd w:id="0"/>
       <w:r>
         <w:rPr>
           <w:rFonts w:ascii="Times New Roman" w:eastAsia="Times New Roman" w:hAnsi="Times New Roman" w:cs="Times New Roman"/>
@@ -6122,24 +6119,8 @@
           <w:sz w:val="28"/>
           <w:szCs w:val="28"/>
         </w:rPr>
-        <w:t xml:space="preserve">In conclusion, this report provides a detailed exposition of technologically advanced, legally compliant drone-based surveillance system, capable of delivering real-time computing. The system represents a significant advancements in the field of security technology, offering law enforcement </w:t>
-      </w:r>
-      <w:r>
-        <w:rPr>
-          <w:sz w:val="28"/>
-          <w:szCs w:val="28"/>
-        </w:rPr>
-        <w:t xml:space="preserve">agencies </w:t>
-      </w:r>
-      <w:r>
-        <w:rPr>
-          <w:sz w:val="28"/>
-          <w:szCs w:val="28"/>
-        </w:rPr>
-        <w:t>a powerful tool to monitor, control, and respond to threats in a manner that is both effective and legally sound.</w:t>
-      </w:r>
-      <w:bookmarkStart w:id="0" w:name="_GoBack"/>
-      <w:bookmarkEnd w:id="0"/>
+        <w:t>In conclusion, this report provides a detailed exposition of technologically advanced, legally compliant drone-based surveillance system, capable of delivering real-time computing. The system represents a significant advancements in the field of security technology, offering law enforcement agencies a powerful tool to monitor, control, and respond to threats in a manner that is both effective and legally sound.</w:t>
+      </w:r>
     </w:p>
     <w:sectPr>
       <w:pgSz w:w="11906" w:h="16838"/>

</xml_diff>